<commit_message>
Aggiornamento codice e documentazione
</commit_message>
<xml_diff>
--- a/Progetto/Documentazione.docx
+++ b/Progetto/Documentazione.docx
@@ -239,16 +239,14 @@
           <w:szCs w:val="40"/>
         </w:rPr>
       </w:pPr>
-      <w:proofErr w:type="spellStart"/>
       <w:r>
         <w:rPr>
           <w:rFonts w:asciiTheme="majorHAnsi" w:hAnsiTheme="majorHAnsi"/>
           <w:sz w:val="40"/>
           <w:szCs w:val="40"/>
         </w:rPr>
-        <w:t>Repository</w:t>
-      </w:r>
-      <w:proofErr w:type="spellEnd"/>
+        <w:t xml:space="preserve">Repository </w:t>
+      </w:r>
       <w:r>
         <w:rPr>
           <w:rFonts w:asciiTheme="majorHAnsi" w:hAnsiTheme="majorHAnsi"/>
@@ -257,7 +255,6 @@
         </w:rPr>
         <w:t xml:space="preserve"> </w:t>
       </w:r>
-      <w:proofErr w:type="spellStart"/>
       <w:r>
         <w:rPr>
           <w:rFonts w:asciiTheme="majorHAnsi" w:hAnsiTheme="majorHAnsi"/>
@@ -266,7 +263,8 @@
         </w:rPr>
         <w:t>Github</w:t>
       </w:r>
-      <w:proofErr w:type="spellEnd"/>
+      <w:bookmarkStart w:id="0" w:name="_GoBack"/>
+      <w:bookmarkEnd w:id="0"/>
     </w:p>
     <w:p>
       <w:pPr>
@@ -290,8 +288,6 @@
           <w:t>Progetto</w:t>
         </w:r>
       </w:hyperlink>
-      <w:bookmarkStart w:id="0" w:name="_GoBack"/>
-      <w:bookmarkEnd w:id="0"/>
     </w:p>
     <w:p/>
     <w:p>
@@ -320,8 +316,16 @@
         <w:p>
           <w:pPr>
             <w:pStyle w:val="Titolosommario"/>
+            <w:rPr>
+              <w:sz w:val="40"/>
+              <w:szCs w:val="40"/>
+            </w:rPr>
           </w:pPr>
           <w:r>
+            <w:rPr>
+              <w:sz w:val="40"/>
+              <w:szCs w:val="40"/>
+            </w:rPr>
             <w:t>Sommario</w:t>
           </w:r>
         </w:p>
@@ -354,11 +358,14 @@
           <w:r>
             <w:fldChar w:fldCharType="separate"/>
           </w:r>
-          <w:hyperlink w:anchor="_Toc198745681" w:history="1">
+          <w:hyperlink w:anchor="_Toc201312324" w:history="1">
             <w:r>
               <w:rPr>
                 <w:rStyle w:val="Collegamentoipertestuale"/>
-                <w:noProof/>
+                <w:b/>
+                <w:noProof/>
+                <w:sz w:val="24"/>
+                <w:szCs w:val="24"/>
               </w:rPr>
               <w:t>Introduzione</w:t>
             </w:r>
@@ -381,7 +388,7 @@
                 <w:noProof/>
                 <w:webHidden/>
               </w:rPr>
-              <w:instrText xml:space="preserve"> PAGEREF _Toc198745681 \h </w:instrText>
+              <w:instrText xml:space="preserve"> PAGEREF _Toc201312324 \h </w:instrText>
             </w:r>
             <w:r>
               <w:rPr>
@@ -424,11 +431,14 @@
               <w:lang w:eastAsia="it-IT"/>
             </w:rPr>
           </w:pPr>
-          <w:hyperlink w:anchor="_Toc198745682" w:history="1">
+          <w:hyperlink w:anchor="_Toc201312325" w:history="1">
             <w:r>
               <w:rPr>
                 <w:rStyle w:val="Collegamentoipertestuale"/>
-                <w:noProof/>
+                <w:b/>
+                <w:noProof/>
+                <w:sz w:val="24"/>
+                <w:szCs w:val="24"/>
               </w:rPr>
               <w:t>Knowledge Base</w:t>
             </w:r>
@@ -451,7 +461,7 @@
                 <w:noProof/>
                 <w:webHidden/>
               </w:rPr>
-              <w:instrText xml:space="preserve"> PAGEREF _Toc198745682 \h </w:instrText>
+              <w:instrText xml:space="preserve"> PAGEREF _Toc201312325 \h </w:instrText>
             </w:r>
             <w:r>
               <w:rPr>
@@ -494,7 +504,7 @@
               <w:lang w:eastAsia="it-IT"/>
             </w:rPr>
           </w:pPr>
-          <w:hyperlink w:anchor="_Toc198745683" w:history="1">
+          <w:hyperlink w:anchor="_Toc201312326" w:history="1">
             <w:r>
               <w:rPr>
                 <w:rStyle w:val="Collegamentoipertestuale"/>
@@ -521,7 +531,7 @@
                 <w:noProof/>
                 <w:webHidden/>
               </w:rPr>
-              <w:instrText xml:space="preserve"> PAGEREF _Toc198745683 \h </w:instrText>
+              <w:instrText xml:space="preserve"> PAGEREF _Toc201312326 \h </w:instrText>
             </w:r>
             <w:r>
               <w:rPr>
@@ -564,11 +574,14 @@
               <w:lang w:eastAsia="it-IT"/>
             </w:rPr>
           </w:pPr>
-          <w:hyperlink w:anchor="_Toc198745684" w:history="1">
+          <w:hyperlink w:anchor="_Toc201312327" w:history="1">
             <w:r>
               <w:rPr>
                 <w:rStyle w:val="Collegamentoipertestuale"/>
-                <w:noProof/>
+                <w:b/>
+                <w:noProof/>
+                <w:sz w:val="24"/>
+                <w:szCs w:val="24"/>
               </w:rPr>
               <w:t>Apprendimento non Supervisionato</w:t>
             </w:r>
@@ -591,7 +604,7 @@
                 <w:noProof/>
                 <w:webHidden/>
               </w:rPr>
-              <w:instrText xml:space="preserve"> PAGEREF _Toc198745684 \h </w:instrText>
+              <w:instrText xml:space="preserve"> PAGEREF _Toc201312327 \h </w:instrText>
             </w:r>
             <w:r>
               <w:rPr>
@@ -634,7 +647,7 @@
               <w:lang w:eastAsia="it-IT"/>
             </w:rPr>
           </w:pPr>
-          <w:hyperlink w:anchor="_Toc198745685" w:history="1">
+          <w:hyperlink w:anchor="_Toc201312328" w:history="1">
             <w:r>
               <w:rPr>
                 <w:rStyle w:val="Collegamentoipertestuale"/>
@@ -661,7 +674,7 @@
                 <w:noProof/>
                 <w:webHidden/>
               </w:rPr>
-              <w:instrText xml:space="preserve"> PAGEREF _Toc198745685 \h </w:instrText>
+              <w:instrText xml:space="preserve"> PAGEREF _Toc201312328 \h </w:instrText>
             </w:r>
             <w:r>
               <w:rPr>
@@ -704,7 +717,7 @@
               <w:lang w:eastAsia="it-IT"/>
             </w:rPr>
           </w:pPr>
-          <w:hyperlink w:anchor="_Toc198745686" w:history="1">
+          <w:hyperlink w:anchor="_Toc201312329" w:history="1">
             <w:r>
               <w:rPr>
                 <w:rStyle w:val="Collegamentoipertestuale"/>
@@ -731,7 +744,7 @@
                 <w:noProof/>
                 <w:webHidden/>
               </w:rPr>
-              <w:instrText xml:space="preserve"> PAGEREF _Toc198745686 \h </w:instrText>
+              <w:instrText xml:space="preserve"> PAGEREF _Toc201312329 \h </w:instrText>
             </w:r>
             <w:r>
               <w:rPr>
@@ -774,7 +787,7 @@
               <w:lang w:eastAsia="it-IT"/>
             </w:rPr>
           </w:pPr>
-          <w:hyperlink w:anchor="_Toc198745687" w:history="1">
+          <w:hyperlink w:anchor="_Toc201312330" w:history="1">
             <w:r>
               <w:rPr>
                 <w:rStyle w:val="Collegamentoipertestuale"/>
@@ -801,7 +814,7 @@
                 <w:noProof/>
                 <w:webHidden/>
               </w:rPr>
-              <w:instrText xml:space="preserve"> PAGEREF _Toc198745687 \h </w:instrText>
+              <w:instrText xml:space="preserve"> PAGEREF _Toc201312330 \h </w:instrText>
             </w:r>
             <w:r>
               <w:rPr>
@@ -844,7 +857,7 @@
               <w:lang w:eastAsia="it-IT"/>
             </w:rPr>
           </w:pPr>
-          <w:hyperlink w:anchor="_Toc198745688" w:history="1">
+          <w:hyperlink w:anchor="_Toc201312331" w:history="1">
             <w:r>
               <w:rPr>
                 <w:rStyle w:val="Collegamentoipertestuale"/>
@@ -871,7 +884,7 @@
                 <w:noProof/>
                 <w:webHidden/>
               </w:rPr>
-              <w:instrText xml:space="preserve"> PAGEREF _Toc198745688 \h </w:instrText>
+              <w:instrText xml:space="preserve"> PAGEREF _Toc201312331 \h </w:instrText>
             </w:r>
             <w:r>
               <w:rPr>
@@ -914,7 +927,7 @@
               <w:lang w:eastAsia="it-IT"/>
             </w:rPr>
           </w:pPr>
-          <w:hyperlink w:anchor="_Toc198745689" w:history="1">
+          <w:hyperlink w:anchor="_Toc201312332" w:history="1">
             <w:r>
               <w:rPr>
                 <w:rStyle w:val="Collegamentoipertestuale"/>
@@ -941,7 +954,7 @@
                 <w:noProof/>
                 <w:webHidden/>
               </w:rPr>
-              <w:instrText xml:space="preserve"> PAGEREF _Toc198745689 \h </w:instrText>
+              <w:instrText xml:space="preserve"> PAGEREF _Toc201312332 \h </w:instrText>
             </w:r>
             <w:r>
               <w:rPr>
@@ -984,7 +997,7 @@
               <w:lang w:eastAsia="it-IT"/>
             </w:rPr>
           </w:pPr>
-          <w:hyperlink w:anchor="_Toc198745690" w:history="1">
+          <w:hyperlink w:anchor="_Toc201312333" w:history="1">
             <w:r>
               <w:rPr>
                 <w:rStyle w:val="Collegamentoipertestuale"/>
@@ -1011,7 +1024,7 @@
                 <w:noProof/>
                 <w:webHidden/>
               </w:rPr>
-              <w:instrText xml:space="preserve"> PAGEREF _Toc198745690 \h </w:instrText>
+              <w:instrText xml:space="preserve"> PAGEREF _Toc201312333 \h </w:instrText>
             </w:r>
             <w:r>
               <w:rPr>
@@ -1054,11 +1067,14 @@
               <w:lang w:eastAsia="it-IT"/>
             </w:rPr>
           </w:pPr>
-          <w:hyperlink w:anchor="_Toc198745691" w:history="1">
+          <w:hyperlink w:anchor="_Toc201312334" w:history="1">
             <w:r>
               <w:rPr>
                 <w:rStyle w:val="Collegamentoipertestuale"/>
-                <w:noProof/>
+                <w:b/>
+                <w:noProof/>
+                <w:sz w:val="24"/>
+                <w:szCs w:val="24"/>
               </w:rPr>
               <w:t>Apprendimento supervisionato</w:t>
             </w:r>
@@ -1081,7 +1097,7 @@
                 <w:noProof/>
                 <w:webHidden/>
               </w:rPr>
-              <w:instrText xml:space="preserve"> PAGEREF _Toc198745691 \h </w:instrText>
+              <w:instrText xml:space="preserve"> PAGEREF _Toc201312334 \h </w:instrText>
             </w:r>
             <w:r>
               <w:rPr>
@@ -1124,7 +1140,7 @@
               <w:lang w:eastAsia="it-IT"/>
             </w:rPr>
           </w:pPr>
-          <w:hyperlink w:anchor="_Toc198745692" w:history="1">
+          <w:hyperlink w:anchor="_Toc201312335" w:history="1">
             <w:r>
               <w:rPr>
                 <w:rStyle w:val="Collegamentoipertestuale"/>
@@ -1151,7 +1167,7 @@
                 <w:noProof/>
                 <w:webHidden/>
               </w:rPr>
-              <w:instrText xml:space="preserve"> PAGEREF _Toc198745692 \h </w:instrText>
+              <w:instrText xml:space="preserve"> PAGEREF _Toc201312335 \h </w:instrText>
             </w:r>
             <w:r>
               <w:rPr>
@@ -1194,7 +1210,7 @@
               <w:lang w:eastAsia="it-IT"/>
             </w:rPr>
           </w:pPr>
-          <w:hyperlink w:anchor="_Toc198745693" w:history="1">
+          <w:hyperlink w:anchor="_Toc201312336" w:history="1">
             <w:r>
               <w:rPr>
                 <w:rStyle w:val="Collegamentoipertestuale"/>
@@ -1221,7 +1237,7 @@
                 <w:noProof/>
                 <w:webHidden/>
               </w:rPr>
-              <w:instrText xml:space="preserve"> PAGEREF _Toc198745693 \h </w:instrText>
+              <w:instrText xml:space="preserve"> PAGEREF _Toc201312336 \h </w:instrText>
             </w:r>
             <w:r>
               <w:rPr>
@@ -1264,7 +1280,7 @@
               <w:lang w:eastAsia="it-IT"/>
             </w:rPr>
           </w:pPr>
-          <w:hyperlink w:anchor="_Toc198745694" w:history="1">
+          <w:hyperlink w:anchor="_Toc201312337" w:history="1">
             <w:r>
               <w:rPr>
                 <w:rStyle w:val="Collegamentoipertestuale"/>
@@ -1291,7 +1307,7 @@
                 <w:noProof/>
                 <w:webHidden/>
               </w:rPr>
-              <w:instrText xml:space="preserve"> PAGEREF _Toc198745694 \h </w:instrText>
+              <w:instrText xml:space="preserve"> PAGEREF _Toc201312337 \h </w:instrText>
             </w:r>
             <w:r>
               <w:rPr>
@@ -1334,7 +1350,7 @@
               <w:lang w:eastAsia="it-IT"/>
             </w:rPr>
           </w:pPr>
-          <w:hyperlink w:anchor="_Toc198745695" w:history="1">
+          <w:hyperlink w:anchor="_Toc201312338" w:history="1">
             <w:r>
               <w:rPr>
                 <w:rStyle w:val="Collegamentoipertestuale"/>
@@ -1361,7 +1377,7 @@
                 <w:noProof/>
                 <w:webHidden/>
               </w:rPr>
-              <w:instrText xml:space="preserve"> PAGEREF _Toc198745695 \h </w:instrText>
+              <w:instrText xml:space="preserve"> PAGEREF _Toc201312338 \h </w:instrText>
             </w:r>
             <w:r>
               <w:rPr>
@@ -1404,11 +1420,14 @@
               <w:lang w:eastAsia="it-IT"/>
             </w:rPr>
           </w:pPr>
-          <w:hyperlink w:anchor="_Toc198745696" w:history="1">
+          <w:hyperlink w:anchor="_Toc201312339" w:history="1">
             <w:r>
               <w:rPr>
                 <w:rStyle w:val="Collegamentoipertestuale"/>
-                <w:noProof/>
+                <w:b/>
+                <w:noProof/>
+                <w:sz w:val="24"/>
+                <w:szCs w:val="24"/>
               </w:rPr>
               <w:t>Constraint Satisfaction Problem (CSP)</w:t>
             </w:r>
@@ -1431,7 +1450,7 @@
                 <w:noProof/>
                 <w:webHidden/>
               </w:rPr>
-              <w:instrText xml:space="preserve"> PAGEREF _Toc198745696 \h </w:instrText>
+              <w:instrText xml:space="preserve"> PAGEREF _Toc201312339 \h </w:instrText>
             </w:r>
             <w:r>
               <w:rPr>
@@ -1474,7 +1493,7 @@
               <w:lang w:eastAsia="it-IT"/>
             </w:rPr>
           </w:pPr>
-          <w:hyperlink w:anchor="_Toc198745697" w:history="1">
+          <w:hyperlink w:anchor="_Toc201312340" w:history="1">
             <w:r>
               <w:rPr>
                 <w:rStyle w:val="Collegamentoipertestuale"/>
@@ -1501,7 +1520,7 @@
                 <w:noProof/>
                 <w:webHidden/>
               </w:rPr>
-              <w:instrText xml:space="preserve"> PAGEREF _Toc198745697 \h </w:instrText>
+              <w:instrText xml:space="preserve"> PAGEREF _Toc201312340 \h </w:instrText>
             </w:r>
             <w:r>
               <w:rPr>
@@ -1544,7 +1563,7 @@
               <w:lang w:eastAsia="it-IT"/>
             </w:rPr>
           </w:pPr>
-          <w:hyperlink w:anchor="_Toc198745698" w:history="1">
+          <w:hyperlink w:anchor="_Toc201312341" w:history="1">
             <w:r>
               <w:rPr>
                 <w:rStyle w:val="Collegamentoipertestuale"/>
@@ -1571,7 +1590,7 @@
                 <w:noProof/>
                 <w:webHidden/>
               </w:rPr>
-              <w:instrText xml:space="preserve"> PAGEREF _Toc198745698 \h </w:instrText>
+              <w:instrText xml:space="preserve"> PAGEREF _Toc201312341 \h </w:instrText>
             </w:r>
             <w:r>
               <w:rPr>
@@ -1614,7 +1633,7 @@
               <w:lang w:eastAsia="it-IT"/>
             </w:rPr>
           </w:pPr>
-          <w:hyperlink w:anchor="_Toc198745699" w:history="1">
+          <w:hyperlink w:anchor="_Toc201312342" w:history="1">
             <w:r>
               <w:rPr>
                 <w:rStyle w:val="Collegamentoipertestuale"/>
@@ -1641,7 +1660,7 @@
                 <w:noProof/>
                 <w:webHidden/>
               </w:rPr>
-              <w:instrText xml:space="preserve"> PAGEREF _Toc198745699 \h </w:instrText>
+              <w:instrText xml:space="preserve"> PAGEREF _Toc201312342 \h </w:instrText>
             </w:r>
             <w:r>
               <w:rPr>
@@ -1684,7 +1703,7 @@
               <w:lang w:eastAsia="it-IT"/>
             </w:rPr>
           </w:pPr>
-          <w:hyperlink w:anchor="_Toc198745700" w:history="1">
+          <w:hyperlink w:anchor="_Toc201312343" w:history="1">
             <w:r>
               <w:rPr>
                 <w:rStyle w:val="Collegamentoipertestuale"/>
@@ -1711,7 +1730,7 @@
                 <w:noProof/>
                 <w:webHidden/>
               </w:rPr>
-              <w:instrText xml:space="preserve"> PAGEREF _Toc198745700 \h </w:instrText>
+              <w:instrText xml:space="preserve"> PAGEREF _Toc201312343 \h </w:instrText>
             </w:r>
             <w:r>
               <w:rPr>
@@ -1731,7 +1750,7 @@
                 <w:noProof/>
                 <w:webHidden/>
               </w:rPr>
-              <w:t>20</w:t>
+              <w:t>21</w:t>
             </w:r>
             <w:r>
               <w:rPr>
@@ -1754,11 +1773,14 @@
               <w:lang w:eastAsia="it-IT"/>
             </w:rPr>
           </w:pPr>
-          <w:hyperlink w:anchor="_Toc198745701" w:history="1">
+          <w:hyperlink w:anchor="_Toc201312344" w:history="1">
             <w:r>
               <w:rPr>
                 <w:rStyle w:val="Collegamentoipertestuale"/>
-                <w:noProof/>
+                <w:b/>
+                <w:noProof/>
+                <w:sz w:val="24"/>
+                <w:szCs w:val="24"/>
               </w:rPr>
               <w:t>Ragionamento probabilistico</w:t>
             </w:r>
@@ -1781,7 +1803,7 @@
                 <w:noProof/>
                 <w:webHidden/>
               </w:rPr>
-              <w:instrText xml:space="preserve"> PAGEREF _Toc198745701 \h </w:instrText>
+              <w:instrText xml:space="preserve"> PAGEREF _Toc201312344 \h </w:instrText>
             </w:r>
             <w:r>
               <w:rPr>
@@ -1824,7 +1846,7 @@
               <w:lang w:eastAsia="it-IT"/>
             </w:rPr>
           </w:pPr>
-          <w:hyperlink w:anchor="_Toc198745702" w:history="1">
+          <w:hyperlink w:anchor="_Toc201312345" w:history="1">
             <w:r>
               <w:rPr>
                 <w:rStyle w:val="Collegamentoipertestuale"/>
@@ -1851,7 +1873,7 @@
                 <w:noProof/>
                 <w:webHidden/>
               </w:rPr>
-              <w:instrText xml:space="preserve"> PAGEREF _Toc198745702 \h </w:instrText>
+              <w:instrText xml:space="preserve"> PAGEREF _Toc201312345 \h </w:instrText>
             </w:r>
             <w:r>
               <w:rPr>
@@ -1894,7 +1916,7 @@
               <w:lang w:eastAsia="it-IT"/>
             </w:rPr>
           </w:pPr>
-          <w:hyperlink w:anchor="_Toc198745703" w:history="1">
+          <w:hyperlink w:anchor="_Toc201312346" w:history="1">
             <w:r>
               <w:rPr>
                 <w:rStyle w:val="Collegamentoipertestuale"/>
@@ -1921,7 +1943,7 @@
                 <w:noProof/>
                 <w:webHidden/>
               </w:rPr>
-              <w:instrText xml:space="preserve"> PAGEREF _Toc198745703 \h </w:instrText>
+              <w:instrText xml:space="preserve"> PAGEREF _Toc201312346 \h </w:instrText>
             </w:r>
             <w:r>
               <w:rPr>
@@ -1964,7 +1986,7 @@
               <w:lang w:eastAsia="it-IT"/>
             </w:rPr>
           </w:pPr>
-          <w:hyperlink w:anchor="_Toc198745704" w:history="1">
+          <w:hyperlink w:anchor="_Toc201312347" w:history="1">
             <w:r>
               <w:rPr>
                 <w:rStyle w:val="Collegamentoipertestuale"/>
@@ -1991,7 +2013,7 @@
                 <w:noProof/>
                 <w:webHidden/>
               </w:rPr>
-              <w:instrText xml:space="preserve"> PAGEREF _Toc198745704 \h </w:instrText>
+              <w:instrText xml:space="preserve"> PAGEREF _Toc201312347 \h </w:instrText>
             </w:r>
             <w:r>
               <w:rPr>
@@ -2011,7 +2033,7 @@
                 <w:noProof/>
                 <w:webHidden/>
               </w:rPr>
-              <w:t>22</w:t>
+              <w:t>23</w:t>
             </w:r>
             <w:r>
               <w:rPr>
@@ -2034,7 +2056,7 @@
               <w:lang w:eastAsia="it-IT"/>
             </w:rPr>
           </w:pPr>
-          <w:hyperlink w:anchor="_Toc198745705" w:history="1">
+          <w:hyperlink w:anchor="_Toc201312348" w:history="1">
             <w:r>
               <w:rPr>
                 <w:rStyle w:val="Collegamentoipertestuale"/>
@@ -2061,7 +2083,7 @@
                 <w:noProof/>
                 <w:webHidden/>
               </w:rPr>
-              <w:instrText xml:space="preserve"> PAGEREF _Toc198745705 \h </w:instrText>
+              <w:instrText xml:space="preserve"> PAGEREF _Toc201312348 \h </w:instrText>
             </w:r>
             <w:r>
               <w:rPr>
@@ -2104,11 +2126,14 @@
               <w:lang w:eastAsia="it-IT"/>
             </w:rPr>
           </w:pPr>
-          <w:hyperlink w:anchor="_Toc198745706" w:history="1">
+          <w:hyperlink w:anchor="_Toc201312349" w:history="1">
             <w:r>
               <w:rPr>
                 <w:rStyle w:val="Collegamentoipertestuale"/>
-                <w:noProof/>
+                <w:b/>
+                <w:noProof/>
+                <w:sz w:val="24"/>
+                <w:szCs w:val="24"/>
               </w:rPr>
               <w:t>Conclusione</w:t>
             </w:r>
@@ -2131,7 +2156,7 @@
                 <w:noProof/>
                 <w:webHidden/>
               </w:rPr>
-              <w:instrText xml:space="preserve"> PAGEREF _Toc198745706 \h </w:instrText>
+              <w:instrText xml:space="preserve"> PAGEREF _Toc201312349 \h </w:instrText>
             </w:r>
             <w:r>
               <w:rPr>
@@ -2174,11 +2199,14 @@
               <w:lang w:eastAsia="it-IT"/>
             </w:rPr>
           </w:pPr>
-          <w:hyperlink w:anchor="_Toc198745707" w:history="1">
+          <w:hyperlink w:anchor="_Toc201312350" w:history="1">
             <w:r>
               <w:rPr>
                 <w:rStyle w:val="Collegamentoipertestuale"/>
-                <w:noProof/>
+                <w:b/>
+                <w:noProof/>
+                <w:sz w:val="24"/>
+                <w:szCs w:val="24"/>
               </w:rPr>
               <w:t>Riferimenti bibliografici/sitografici</w:t>
             </w:r>
@@ -2201,7 +2229,7 @@
                 <w:noProof/>
                 <w:webHidden/>
               </w:rPr>
-              <w:instrText xml:space="preserve"> PAGEREF _Toc198745707 \h </w:instrText>
+              <w:instrText xml:space="preserve"> PAGEREF _Toc201312350 \h </w:instrText>
             </w:r>
             <w:r>
               <w:rPr>
@@ -2258,7 +2286,7 @@
           <w:szCs w:val="40"/>
         </w:rPr>
       </w:pPr>
-      <w:bookmarkStart w:id="1" w:name="_Toc198745681"/>
+      <w:bookmarkStart w:id="1" w:name="_Toc201312324"/>
       <w:r>
         <w:rPr>
           <w:sz w:val="40"/>
@@ -2343,7 +2371,7 @@
           <w:szCs w:val="40"/>
         </w:rPr>
       </w:pPr>
-      <w:bookmarkStart w:id="2" w:name="_Toc198745682"/>
+      <w:bookmarkStart w:id="2" w:name="_Toc201312325"/>
       <w:r>
         <w:rPr>
           <w:sz w:val="40"/>
@@ -2491,7 +2519,7 @@
           <w:szCs w:val="28"/>
         </w:rPr>
       </w:pPr>
-      <w:bookmarkStart w:id="3" w:name="_Toc198745683"/>
+      <w:bookmarkStart w:id="3" w:name="_Toc201312326"/>
       <w:r>
         <w:rPr>
           <w:sz w:val="28"/>
@@ -3182,11 +3210,17 @@
       <w:r>
         <w:t xml:space="preserve">, richiamando </w:t>
       </w:r>
+      <w:r>
+        <w:t xml:space="preserve">una nuova definizione di </w:t>
+      </w:r>
       <w:proofErr w:type="spellStart"/>
       <w:r>
         <w:t>calcola_acqua</w:t>
       </w:r>
       <w:proofErr w:type="spellEnd"/>
+      <w:r>
+        <w:t>/3</w:t>
+      </w:r>
     </w:p>
     <w:p>
       <w:pPr>
@@ -3465,7 +3499,7 @@
           <w:szCs w:val="40"/>
         </w:rPr>
       </w:pPr>
-      <w:bookmarkStart w:id="4" w:name="_Toc198745684"/>
+      <w:bookmarkStart w:id="4" w:name="_Toc201312327"/>
       <w:r>
         <w:rPr>
           <w:sz w:val="40"/>
@@ -3591,7 +3625,7 @@
           <w:szCs w:val="28"/>
         </w:rPr>
       </w:pPr>
-      <w:bookmarkStart w:id="5" w:name="_Toc198745685"/>
+      <w:bookmarkStart w:id="5" w:name="_Toc201312328"/>
       <w:r>
         <w:rPr>
           <w:sz w:val="28"/>
@@ -3833,7 +3867,14 @@
           <w:sz w:val="28"/>
           <w:szCs w:val="28"/>
         </w:rPr>
-        <w:t xml:space="preserve">vengono convertire le colonne prima in stringa eliminando qualsiasi carattere speciale e in seguito convertiti in intero, e infine normalizza tutte le colonne utilizzando lo </w:t>
+        <w:t>vengono convertit</w:t>
+      </w:r>
+      <w:r>
+        <w:rPr>
+          <w:sz w:val="28"/>
+          <w:szCs w:val="28"/>
+        </w:rPr>
+        <w:t xml:space="preserve">e le colonne prima in stringa eliminando qualsiasi carattere speciale e in seguito convertiti in intero, e infine normalizza tutte le colonne utilizzando lo </w:t>
       </w:r>
       <w:proofErr w:type="spellStart"/>
       <w:r>
@@ -3941,7 +3982,7 @@
           <w:szCs w:val="28"/>
         </w:rPr>
       </w:pPr>
-      <w:bookmarkStart w:id="6" w:name="_Toc198745686"/>
+      <w:bookmarkStart w:id="6" w:name="_Toc201312329"/>
       <w:r>
         <w:rPr>
           <w:sz w:val="28"/>
@@ -3959,7 +4000,7 @@
           <w:szCs w:val="24"/>
         </w:rPr>
       </w:pPr>
-      <w:bookmarkStart w:id="7" w:name="_Toc198745687"/>
+      <w:bookmarkStart w:id="7" w:name="_Toc201312330"/>
       <w:r>
         <w:rPr>
           <w:sz w:val="24"/>
@@ -4204,7 +4245,7 @@
           <w:szCs w:val="24"/>
         </w:rPr>
       </w:pPr>
-      <w:bookmarkStart w:id="8" w:name="_Toc198745688"/>
+      <w:bookmarkStart w:id="8" w:name="_Toc201312331"/>
       <w:r>
         <w:rPr>
           <w:sz w:val="24"/>
@@ -4358,7 +4399,7 @@
           <w:szCs w:val="24"/>
         </w:rPr>
       </w:pPr>
-      <w:bookmarkStart w:id="9" w:name="_Toc198745689"/>
+      <w:bookmarkStart w:id="9" w:name="_Toc201312332"/>
       <w:r>
         <w:rPr>
           <w:sz w:val="24"/>
@@ -4787,7 +4828,7 @@
           <w:szCs w:val="24"/>
         </w:rPr>
       </w:pPr>
-      <w:bookmarkStart w:id="10" w:name="_Toc198745690"/>
+      <w:bookmarkStart w:id="10" w:name="_Toc201312333"/>
       <w:r>
         <w:rPr>
           <w:sz w:val="24"/>
@@ -5127,7 +5168,14 @@
           <w:sz w:val="28"/>
           <w:szCs w:val="28"/>
         </w:rPr>
-        <w:t xml:space="preserve">e ha aggiornato anche il grafico che mostra il numero ottimale di cluster da assegnare al </w:t>
+        <w:t xml:space="preserve">e ha aggiornato anche il grafico che mostra il numero ottimale di cluster </w:t>
+      </w:r>
+      <w:r>
+        <w:rPr>
+          <w:sz w:val="28"/>
+          <w:szCs w:val="28"/>
+        </w:rPr>
+        <w:t xml:space="preserve">da assegnare al </w:t>
       </w:r>
       <w:proofErr w:type="spellStart"/>
       <w:r>
@@ -5138,13 +5186,6 @@
         <w:t>KMeans</w:t>
       </w:r>
       <w:proofErr w:type="spellEnd"/>
-      <w:r>
-        <w:rPr>
-          <w:sz w:val="28"/>
-          <w:szCs w:val="28"/>
-        </w:rPr>
-        <w:t xml:space="preserve"> come possiamo vedere dai seguenti grafici</w:t>
-      </w:r>
       <w:r>
         <w:rPr>
           <w:sz w:val="28"/>
@@ -5313,7 +5354,7 @@
           <w:szCs w:val="40"/>
         </w:rPr>
       </w:pPr>
-      <w:bookmarkStart w:id="11" w:name="_Toc198745691"/>
+      <w:bookmarkStart w:id="11" w:name="_Toc201312334"/>
       <w:r>
         <w:rPr>
           <w:sz w:val="40"/>
@@ -5331,7 +5372,7 @@
           <w:szCs w:val="24"/>
         </w:rPr>
       </w:pPr>
-      <w:bookmarkStart w:id="12" w:name="_Toc198745692"/>
+      <w:bookmarkStart w:id="12" w:name="_Toc201312335"/>
       <w:r>
         <w:rPr>
           <w:sz w:val="24"/>
@@ -5677,9 +5718,17 @@
           <w:sz w:val="28"/>
           <w:szCs w:val="28"/>
         </w:rPr>
-        <w:t xml:space="preserve">Il terzo modello Random </w:t>
-      </w:r>
-      <w:proofErr w:type="spellStart"/>
+        <w:t xml:space="preserve">Il terzo modello </w:t>
+      </w:r>
+      <w:proofErr w:type="spellStart"/>
+      <w:r>
+        <w:rPr>
+          <w:b/>
+          <w:sz w:val="28"/>
+          <w:szCs w:val="28"/>
+        </w:rPr>
+        <w:t>Random</w:t>
+      </w:r>
       <w:r>
         <w:rPr>
           <w:b/>
@@ -5901,7 +5950,7 @@
           <w:szCs w:val="24"/>
         </w:rPr>
       </w:pPr>
-      <w:bookmarkStart w:id="13" w:name="_Toc198745693"/>
+      <w:bookmarkStart w:id="13" w:name="_Toc201312336"/>
       <w:r>
         <w:rPr>
           <w:sz w:val="24"/>
@@ -5947,17 +5996,8 @@
           <w:sz w:val="28"/>
           <w:szCs w:val="28"/>
         </w:rPr>
-        <w:t xml:space="preserve"> per il </w:t>
-      </w:r>
-      <w:proofErr w:type="spellStart"/>
-      <w:r>
-        <w:rPr>
-          <w:sz w:val="28"/>
-          <w:szCs w:val="28"/>
-        </w:rPr>
-        <w:t>clustering</w:t>
-      </w:r>
-      <w:proofErr w:type="spellEnd"/>
+        <w:t xml:space="preserve"> per i modelli scelti</w:t>
+      </w:r>
       <w:r>
         <w:rPr>
           <w:sz w:val="28"/>
@@ -6022,7 +6062,7 @@
           <w:szCs w:val="24"/>
         </w:rPr>
       </w:pPr>
-      <w:bookmarkStart w:id="14" w:name="_Toc198745694"/>
+      <w:bookmarkStart w:id="14" w:name="_Toc201312337"/>
       <w:r>
         <w:rPr>
           <w:sz w:val="24"/>
@@ -6359,6 +6399,33 @@
     <w:p>
       <w:pPr>
         <w:rPr>
+          <w:b/>
+          <w:sz w:val="28"/>
+          <w:szCs w:val="28"/>
+        </w:rPr>
+      </w:pPr>
+      <w:proofErr w:type="spellStart"/>
+      <w:r>
+        <w:rPr>
+          <w:b/>
+          <w:sz w:val="28"/>
+          <w:szCs w:val="28"/>
+        </w:rPr>
+        <w:t>Iper</w:t>
+      </w:r>
+      <w:proofErr w:type="spellEnd"/>
+      <w:r>
+        <w:rPr>
+          <w:b/>
+          <w:sz w:val="28"/>
+          <w:szCs w:val="28"/>
+        </w:rPr>
+        <w:t>-parametri</w:t>
+      </w:r>
+    </w:p>
+    <w:p>
+      <w:pPr>
+        <w:rPr>
           <w:sz w:val="28"/>
           <w:szCs w:val="28"/>
         </w:rPr>
@@ -6769,7 +6836,6 @@
           <w:sz w:val="28"/>
           <w:szCs w:val="28"/>
         </w:rPr>
-        <w:lastRenderedPageBreak/>
         <w:t xml:space="preserve">Per il modello </w:t>
       </w:r>
       <w:proofErr w:type="spellStart"/>
@@ -7277,7 +7343,6 @@
           <w:sz w:val="28"/>
           <w:szCs w:val="28"/>
         </w:rPr>
-        <w:lastRenderedPageBreak/>
         <w:t xml:space="preserve">I risultati della </w:t>
       </w:r>
       <w:proofErr w:type="spellStart"/>
@@ -7509,7 +7574,7 @@
           <w:szCs w:val="24"/>
         </w:rPr>
       </w:pPr>
-      <w:bookmarkStart w:id="15" w:name="_Toc198745695"/>
+      <w:bookmarkStart w:id="15" w:name="_Toc201312338"/>
       <w:r>
         <w:rPr>
           <w:sz w:val="24"/>
@@ -7905,6 +7970,7 @@
           <w:sz w:val="28"/>
           <w:szCs w:val="28"/>
         </w:rPr>
+        <w:lastRenderedPageBreak/>
         <w:t>I risultati hanno evidenziato, come poss</w:t>
       </w:r>
       <w:r>
@@ -8003,7 +8069,6 @@
           <w:sz w:val="28"/>
           <w:szCs w:val="28"/>
         </w:rPr>
-        <w:lastRenderedPageBreak/>
         <w:t>recall</w:t>
       </w:r>
       <w:proofErr w:type="spellEnd"/>
@@ -9186,7 +9251,7 @@
     <w:p>
       <w:r>
         <w:pict>
-          <v:shape id="_x0000_i1036" type="#_x0000_t75" style="width:480.75pt;height:233.25pt">
+          <v:shape id="_x0000_i1036" type="#_x0000_t75" style="width:379.5pt;height:184.5pt">
             <v:imagedata r:id="rId31" o:title="Figure_1"/>
           </v:shape>
         </w:pict>
@@ -9203,7 +9268,7 @@
     <w:p>
       <w:r>
         <w:pict>
-          <v:shape id="_x0000_i1037" type="#_x0000_t75" style="width:480.75pt;height:233.25pt">
+          <v:shape id="_x0000_i1037" type="#_x0000_t75" style="width:404.25pt;height:196.5pt">
             <v:imagedata r:id="rId32" o:title="Figure_2"/>
           </v:shape>
         </w:pict>
@@ -9216,12 +9281,10 @@
     </w:p>
     <w:p/>
     <w:p/>
-    <w:p/>
-    <w:p/>
     <w:p>
       <w:r>
         <w:pict>
-          <v:shape id="_x0000_i1038" type="#_x0000_t75" style="width:480.75pt;height:233.25pt">
+          <v:shape id="_x0000_i1038" type="#_x0000_t75" style="width:422.25pt;height:204.75pt">
             <v:imagedata r:id="rId33" o:title="Figure_3"/>
           </v:shape>
         </w:pict>
@@ -9231,7 +9294,7 @@
       <w:r>
         <w:lastRenderedPageBreak/>
         <w:pict>
-          <v:shape id="_x0000_i1039" type="#_x0000_t75" style="width:480.75pt;height:233.25pt">
+          <v:shape id="_x0000_i1039" type="#_x0000_t75" style="width:424.5pt;height:205.5pt">
             <v:imagedata r:id="rId34" o:title="Figure_4"/>
           </v:shape>
         </w:pict>
@@ -9551,7 +9614,21 @@
           <w:sz w:val="28"/>
           <w:szCs w:val="28"/>
         </w:rPr>
-        <w:t xml:space="preserve"> anche in questo caso la varianza e la deviazione standard hanno valori bassi. La differenza tra i due valori di varianza </w:t>
+        <w:t xml:space="preserve"> anche in questo caso la varianza e la deviazione standard hanno valori bassi. </w:t>
+      </w:r>
+      <w:r>
+        <w:rPr>
+          <w:sz w:val="28"/>
+          <w:szCs w:val="28"/>
+        </w:rPr>
+        <w:t>Nonostante ciò, l</w:t>
+      </w:r>
+      <w:r>
+        <w:rPr>
+          <w:sz w:val="28"/>
+          <w:szCs w:val="28"/>
+        </w:rPr>
+        <w:t xml:space="preserve">a differenza tra i due valori di varianza </w:t>
       </w:r>
       <w:r>
         <w:rPr>
@@ -9581,7 +9658,21 @@
           <w:sz w:val="28"/>
           <w:szCs w:val="28"/>
         </w:rPr>
-        <w:t xml:space="preserve">questo vuol dire presenza di </w:t>
+        <w:t>questo vuol dire</w:t>
+      </w:r>
+      <w:r>
+        <w:rPr>
+          <w:sz w:val="28"/>
+          <w:szCs w:val="28"/>
+        </w:rPr>
+        <w:t xml:space="preserve"> possibile</w:t>
+      </w:r>
+      <w:r>
+        <w:rPr>
+          <w:sz w:val="28"/>
+          <w:szCs w:val="28"/>
+        </w:rPr>
+        <w:t xml:space="preserve"> presenza di </w:t>
       </w:r>
       <w:proofErr w:type="spellStart"/>
       <w:r>
@@ -9665,7 +9756,14 @@
           <w:sz w:val="28"/>
           <w:szCs w:val="28"/>
         </w:rPr>
-        <w:t xml:space="preserve"> in questo caso la differenza tra i valori della varianza e i valori della deviazione standard è elevata. Anche se i valori sono bassi, è presente una distanza tra la varianza del </w:t>
+        <w:t xml:space="preserve"> anche in </w:t>
+      </w:r>
+      <w:r>
+        <w:rPr>
+          <w:sz w:val="28"/>
+          <w:szCs w:val="28"/>
+        </w:rPr>
+        <w:t xml:space="preserve">questo caso la differenza tra i valori della varianza e i valori della deviazione standard è elevata. Anche se i valori sono bassi, è presente una distanza tra la varianza del </w:t>
       </w:r>
       <w:proofErr w:type="spellStart"/>
       <w:r>
@@ -9818,7 +9916,21 @@
           <w:sz w:val="28"/>
           <w:szCs w:val="28"/>
         </w:rPr>
-        <w:t xml:space="preserve"> sui modelli</w:t>
+        <w:t xml:space="preserve"> sui </w:t>
+      </w:r>
+      <w:r>
+        <w:rPr>
+          <w:sz w:val="28"/>
+          <w:szCs w:val="28"/>
+        </w:rPr>
+        <w:t xml:space="preserve">alcuni </w:t>
+      </w:r>
+      <w:r>
+        <w:rPr>
+          <w:sz w:val="28"/>
+          <w:szCs w:val="28"/>
+        </w:rPr>
+        <w:t>modelli</w:t>
       </w:r>
       <w:r>
         <w:rPr>
@@ -9935,68 +10047,61 @@
           <w:sz w:val="28"/>
           <w:szCs w:val="28"/>
         </w:rPr>
-        <w:t xml:space="preserve"> </w:t>
-      </w:r>
-      <w:r>
-        <w:rPr>
+        <w:t xml:space="preserve"> acquisisce alcune informazi</w:t>
+      </w:r>
+      <w:r>
+        <w:rPr>
+          <w:sz w:val="28"/>
+          <w:szCs w:val="28"/>
+        </w:rPr>
+        <w:t>oni che andrebbero così ad influire sulla performance del modello</w:t>
+      </w:r>
+      <w:r>
+        <w:rPr>
+          <w:sz w:val="28"/>
+          <w:szCs w:val="28"/>
+        </w:rPr>
+        <w:t xml:space="preserve">, e quindi causerebbe </w:t>
+      </w:r>
+      <w:r>
+        <w:rPr>
+          <w:sz w:val="28"/>
+          <w:szCs w:val="28"/>
+        </w:rPr>
+        <w:t xml:space="preserve">la presenza di </w:t>
+      </w:r>
+      <w:proofErr w:type="spellStart"/>
+      <w:r>
+        <w:rPr>
+          <w:sz w:val="28"/>
+          <w:szCs w:val="28"/>
+        </w:rPr>
+        <w:t>overfitting</w:t>
+      </w:r>
+      <w:proofErr w:type="spellEnd"/>
+      <w:r>
+        <w:rPr>
+          <w:sz w:val="28"/>
+          <w:szCs w:val="28"/>
+        </w:rPr>
+        <w:t xml:space="preserve">. </w:t>
+      </w:r>
+    </w:p>
+    <w:p>
+      <w:pPr>
+        <w:rPr>
+          <w:b/>
+          <w:sz w:val="28"/>
+          <w:szCs w:val="28"/>
+        </w:rPr>
+      </w:pPr>
+      <w:r>
+        <w:rPr>
+          <w:b/>
           <w:sz w:val="28"/>
           <w:szCs w:val="28"/>
         </w:rPr>
         <w:lastRenderedPageBreak/>
-        <w:t>acquisisce alcune informazi</w:t>
-      </w:r>
-      <w:r>
-        <w:rPr>
-          <w:sz w:val="28"/>
-          <w:szCs w:val="28"/>
-        </w:rPr>
-        <w:t>oni che andrebbero così ad influire sulla performance del modello</w:t>
-      </w:r>
-      <w:r>
-        <w:rPr>
-          <w:sz w:val="28"/>
-          <w:szCs w:val="28"/>
-        </w:rPr>
-        <w:t xml:space="preserve">, e quindi causerebbe </w:t>
-      </w:r>
-      <w:r>
-        <w:rPr>
-          <w:sz w:val="28"/>
-          <w:szCs w:val="28"/>
-        </w:rPr>
-        <w:t xml:space="preserve">la presenza di </w:t>
-      </w:r>
-      <w:proofErr w:type="spellStart"/>
-      <w:r>
-        <w:rPr>
-          <w:sz w:val="28"/>
-          <w:szCs w:val="28"/>
-        </w:rPr>
-        <w:t>overfitting</w:t>
-      </w:r>
-      <w:proofErr w:type="spellEnd"/>
-      <w:r>
-        <w:rPr>
-          <w:sz w:val="28"/>
-          <w:szCs w:val="28"/>
-        </w:rPr>
-        <w:t xml:space="preserve">. </w:t>
-      </w:r>
-    </w:p>
-    <w:p>
-      <w:pPr>
-        <w:rPr>
-          <w:b/>
-          <w:sz w:val="28"/>
-          <w:szCs w:val="28"/>
-        </w:rPr>
-      </w:pPr>
-      <w:r>
-        <w:rPr>
-          <w:b/>
-          <w:sz w:val="28"/>
-          <w:szCs w:val="28"/>
-        </w:rPr>
         <w:t>Metriche dopo l’</w:t>
       </w:r>
       <w:proofErr w:type="spellStart"/>
@@ -10971,6 +11076,7 @@
           <w:sz w:val="28"/>
           <w:szCs w:val="28"/>
         </w:rPr>
+        <w:lastRenderedPageBreak/>
         <w:t xml:space="preserve">Curve di apprendimento dopo </w:t>
       </w:r>
       <w:proofErr w:type="spellStart"/>
@@ -11018,10 +11124,12 @@
         <w:t xml:space="preserve">    </w:t>
       </w:r>
     </w:p>
+    <w:p/>
+    <w:p/>
     <w:p>
       <w:r>
         <w:pict>
-          <v:shape id="_x0000_i1041" type="#_x0000_t75" style="width:480.75pt;height:233.25pt">
+          <v:shape id="_x0000_i1041" type="#_x0000_t75" style="width:424.5pt;height:206.25pt">
             <v:imagedata r:id="rId31" o:title="Figure_6"/>
           </v:shape>
         </w:pict>
@@ -11061,7 +11169,7 @@
           <w:lang w:val="en-GB"/>
         </w:rPr>
         <w:pict>
-          <v:shape id="_x0000_i1042" type="#_x0000_t75" style="width:480.75pt;height:233.25pt">
+          <v:shape id="_x0000_i1042" type="#_x0000_t75" style="width:422.25pt;height:204.75pt">
             <v:imagedata r:id="rId36" o:title="Figure_7"/>
           </v:shape>
         </w:pict>
@@ -11088,7 +11196,7 @@
           <w:lang w:val="en-GB"/>
         </w:rPr>
         <w:pict>
-          <v:shape id="_x0000_i1043" type="#_x0000_t75" style="width:480.75pt;height:233.25pt">
+          <v:shape id="_x0000_i1043" type="#_x0000_t75" style="width:424.5pt;height:206.25pt">
             <v:imagedata r:id="rId37" o:title="Figure_8"/>
           </v:shape>
         </w:pict>
@@ -11115,7 +11223,7 @@
           <w:lang w:val="en-GB"/>
         </w:rPr>
         <w:pict>
-          <v:shape id="_x0000_i1044" type="#_x0000_t75" style="width:480.75pt;height:233.25pt">
+          <v:shape id="_x0000_i1044" type="#_x0000_t75" style="width:424.5pt;height:205.5pt">
             <v:imagedata r:id="rId38" o:title="Figure_9"/>
           </v:shape>
         </w:pict>
@@ -11135,6 +11243,15 @@
         <w:rPr>
           <w:sz w:val="28"/>
           <w:szCs w:val="28"/>
+          <w:lang w:val="en-GB"/>
+        </w:rPr>
+      </w:pPr>
+    </w:p>
+    <w:p>
+      <w:pPr>
+        <w:rPr>
+          <w:sz w:val="28"/>
+          <w:szCs w:val="28"/>
         </w:rPr>
       </w:pPr>
       <w:r>
@@ -11226,13 +11343,27 @@
         </w:rPr>
         <w:t>overfitting</w:t>
       </w:r>
-      <w:proofErr w:type="spellEnd"/>
-      <w:r>
-        <w:rPr>
-          <w:sz w:val="28"/>
-          <w:szCs w:val="28"/>
-        </w:rPr>
-        <w:t xml:space="preserve"> nei modelli </w:t>
+      <w:r>
+        <w:rPr>
+          <w:sz w:val="28"/>
+          <w:szCs w:val="28"/>
+        </w:rPr>
+        <w:t>,in</w:t>
+      </w:r>
+      <w:proofErr w:type="spellEnd"/>
+      <w:r>
+        <w:rPr>
+          <w:sz w:val="28"/>
+          <w:szCs w:val="28"/>
+        </w:rPr>
+        <w:t xml:space="preserve"> modo ridotto, </w:t>
+      </w:r>
+      <w:r>
+        <w:rPr>
+          <w:sz w:val="28"/>
+          <w:szCs w:val="28"/>
+        </w:rPr>
+        <w:t xml:space="preserve">nei modelli </w:t>
       </w:r>
       <w:proofErr w:type="spellStart"/>
       <w:r>
@@ -11337,6 +11468,277 @@
         </w:rPr>
         <w:t>.</w:t>
       </w:r>
+      <w:r>
+        <w:rPr>
+          <w:sz w:val="28"/>
+          <w:szCs w:val="28"/>
+        </w:rPr>
+        <w:t xml:space="preserve"> Questo è verificabile anche tramite l’analisi delle matrici di confusione</w:t>
+      </w:r>
+      <w:hyperlink w:anchor="ventisei" w:history="1">
+        <w:r>
+          <w:rPr>
+            <w:rStyle w:val="Collegamentoipertestuale"/>
+            <w:sz w:val="28"/>
+            <w:szCs w:val="28"/>
+            <w:u w:val="none"/>
+            <w:vertAlign w:val="superscript"/>
+          </w:rPr>
+          <w:t>[26]</w:t>
+        </w:r>
+      </w:hyperlink>
+      <w:r>
+        <w:rPr>
+          <w:sz w:val="28"/>
+          <w:szCs w:val="28"/>
+        </w:rPr>
+        <w:t xml:space="preserve"> in cui si vede un basso numero di falsi negativi e falsi positivi </w:t>
+      </w:r>
+      <w:r>
+        <w:rPr>
+          <w:sz w:val="28"/>
+          <w:szCs w:val="28"/>
+        </w:rPr>
+        <w:t xml:space="preserve">che affermano quanto verificato </w:t>
+      </w:r>
+      <w:r>
+        <w:rPr>
+          <w:sz w:val="28"/>
+          <w:szCs w:val="28"/>
+        </w:rPr>
+        <w:t>in relazione ai risu</w:t>
+      </w:r>
+      <w:r>
+        <w:rPr>
+          <w:sz w:val="28"/>
+          <w:szCs w:val="28"/>
+        </w:rPr>
+        <w:t>ltati delle metriche precedenti:</w:t>
+      </w:r>
+    </w:p>
+    <w:p>
+      <w:pPr>
+        <w:rPr>
+          <w:sz w:val="28"/>
+          <w:szCs w:val="28"/>
+        </w:rPr>
+      </w:pPr>
+    </w:p>
+    <w:tbl>
+      <w:tblPr>
+        <w:tblStyle w:val="Grigliatabella"/>
+        <w:tblW w:w="9435" w:type="dxa"/>
+        <w:tblLook w:val="04A0" w:firstRow="1" w:lastRow="0" w:firstColumn="1" w:lastColumn="0" w:noHBand="0" w:noVBand="1"/>
+      </w:tblPr>
+      <w:tblGrid>
+        <w:gridCol w:w="3145"/>
+        <w:gridCol w:w="3145"/>
+        <w:gridCol w:w="3145"/>
+      </w:tblGrid>
+      <w:tr>
+        <w:trPr>
+          <w:trHeight w:val="405"/>
+        </w:trPr>
+        <w:tc>
+          <w:tcPr>
+            <w:tcW w:w="3145" w:type="dxa"/>
+          </w:tcPr>
+          <w:p>
+            <w:pPr>
+              <w:rPr>
+                <w:sz w:val="28"/>
+                <w:szCs w:val="28"/>
+              </w:rPr>
+            </w:pPr>
+          </w:p>
+        </w:tc>
+        <w:tc>
+          <w:tcPr>
+            <w:tcW w:w="3145" w:type="dxa"/>
+          </w:tcPr>
+          <w:p>
+            <w:pPr>
+              <w:rPr>
+                <w:b/>
+                <w:sz w:val="28"/>
+                <w:szCs w:val="28"/>
+              </w:rPr>
+            </w:pPr>
+            <w:r>
+              <w:rPr>
+                <w:b/>
+                <w:sz w:val="28"/>
+                <w:szCs w:val="28"/>
+              </w:rPr>
+              <w:t>Predetti negativi</w:t>
+            </w:r>
+          </w:p>
+        </w:tc>
+        <w:tc>
+          <w:tcPr>
+            <w:tcW w:w="3145" w:type="dxa"/>
+          </w:tcPr>
+          <w:p>
+            <w:pPr>
+              <w:rPr>
+                <w:b/>
+                <w:sz w:val="28"/>
+                <w:szCs w:val="28"/>
+              </w:rPr>
+            </w:pPr>
+            <w:r>
+              <w:rPr>
+                <w:b/>
+                <w:sz w:val="28"/>
+                <w:szCs w:val="28"/>
+              </w:rPr>
+              <w:t>Predetti positivi</w:t>
+            </w:r>
+          </w:p>
+        </w:tc>
+      </w:tr>
+      <w:tr>
+        <w:trPr>
+          <w:trHeight w:val="1140"/>
+        </w:trPr>
+        <w:tc>
+          <w:tcPr>
+            <w:tcW w:w="3145" w:type="dxa"/>
+          </w:tcPr>
+          <w:p>
+            <w:pPr>
+              <w:rPr>
+                <w:b/>
+                <w:sz w:val="28"/>
+                <w:szCs w:val="28"/>
+              </w:rPr>
+            </w:pPr>
+            <w:r>
+              <w:rPr>
+                <w:b/>
+                <w:sz w:val="28"/>
+                <w:szCs w:val="28"/>
+              </w:rPr>
+              <w:t>Attuali negativi</w:t>
+            </w:r>
+          </w:p>
+        </w:tc>
+        <w:tc>
+          <w:tcPr>
+            <w:tcW w:w="3145" w:type="dxa"/>
+          </w:tcPr>
+          <w:p>
+            <w:pPr>
+              <w:rPr>
+                <w:sz w:val="28"/>
+                <w:szCs w:val="28"/>
+              </w:rPr>
+            </w:pPr>
+            <w:r>
+              <w:rPr>
+                <w:sz w:val="28"/>
+                <w:szCs w:val="28"/>
+              </w:rPr>
+              <w:t>Campioni che sono effettivamente di classe 0  (“Stato idrico OK”)</w:t>
+            </w:r>
+          </w:p>
+        </w:tc>
+        <w:tc>
+          <w:tcPr>
+            <w:tcW w:w="3145" w:type="dxa"/>
+          </w:tcPr>
+          <w:p>
+            <w:pPr>
+              <w:rPr>
+                <w:sz w:val="28"/>
+                <w:szCs w:val="28"/>
+              </w:rPr>
+            </w:pPr>
+            <w:r>
+              <w:rPr>
+                <w:sz w:val="28"/>
+                <w:szCs w:val="28"/>
+              </w:rPr>
+              <w:t>Campioni realmente di classe zero ma il modello ha classificato come 1 (“Falso allarme di carenza idrica”)</w:t>
+            </w:r>
+          </w:p>
+        </w:tc>
+      </w:tr>
+      <w:tr>
+        <w:trPr>
+          <w:trHeight w:val="682"/>
+        </w:trPr>
+        <w:tc>
+          <w:tcPr>
+            <w:tcW w:w="3145" w:type="dxa"/>
+          </w:tcPr>
+          <w:p>
+            <w:pPr>
+              <w:rPr>
+                <w:b/>
+                <w:sz w:val="28"/>
+                <w:szCs w:val="28"/>
+              </w:rPr>
+            </w:pPr>
+            <w:r>
+              <w:rPr>
+                <w:b/>
+                <w:sz w:val="28"/>
+                <w:szCs w:val="28"/>
+              </w:rPr>
+              <w:t>Attuali positivi</w:t>
+            </w:r>
+          </w:p>
+        </w:tc>
+        <w:tc>
+          <w:tcPr>
+            <w:tcW w:w="3145" w:type="dxa"/>
+          </w:tcPr>
+          <w:p>
+            <w:pPr>
+              <w:rPr>
+                <w:sz w:val="28"/>
+                <w:szCs w:val="28"/>
+              </w:rPr>
+            </w:pPr>
+            <w:r>
+              <w:rPr>
+                <w:sz w:val="28"/>
+                <w:szCs w:val="28"/>
+              </w:rPr>
+              <w:t>Campioni  realmente di classe 1 (“stato idrico critico”) ma il modello ha classificato come 0</w:t>
+            </w:r>
+          </w:p>
+        </w:tc>
+        <w:tc>
+          <w:tcPr>
+            <w:tcW w:w="3145" w:type="dxa"/>
+          </w:tcPr>
+          <w:p>
+            <w:pPr>
+              <w:rPr>
+                <w:sz w:val="28"/>
+                <w:szCs w:val="28"/>
+              </w:rPr>
+            </w:pPr>
+            <w:r>
+              <w:rPr>
+                <w:sz w:val="28"/>
+                <w:szCs w:val="28"/>
+              </w:rPr>
+              <w:t>Campioni realmente di classe 1 correttamente individuati</w:t>
+            </w:r>
+          </w:p>
+        </w:tc>
+      </w:tr>
+    </w:tbl>
+    <w:p>
+      <w:pPr>
+        <w:rPr>
+          <w:sz w:val="28"/>
+          <w:szCs w:val="28"/>
+        </w:rPr>
+      </w:pPr>
     </w:p>
     <w:p>
       <w:pPr>
@@ -11346,14 +11748,13 @@
           <w:szCs w:val="40"/>
         </w:rPr>
       </w:pPr>
-      <w:bookmarkStart w:id="16" w:name="_Toc198745696"/>
+      <w:bookmarkStart w:id="16" w:name="_Toc201312339"/>
       <w:proofErr w:type="spellStart"/>
       <w:r>
         <w:rPr>
           <w:sz w:val="40"/>
           <w:szCs w:val="40"/>
         </w:rPr>
-        <w:lastRenderedPageBreak/>
         <w:t>Constraint</w:t>
       </w:r>
       <w:proofErr w:type="spellEnd"/>
@@ -11402,7 +11803,7 @@
       <w:pPr>
         <w:pStyle w:val="Titolo3"/>
       </w:pPr>
-      <w:bookmarkStart w:id="17" w:name="_Toc198745697"/>
+      <w:bookmarkStart w:id="17" w:name="_Toc201312340"/>
       <w:r>
         <w:rPr>
           <w:sz w:val="24"/>
@@ -11517,7 +11918,7 @@
           <w:szCs w:val="24"/>
         </w:rPr>
       </w:pPr>
-      <w:bookmarkStart w:id="18" w:name="_Toc198745698"/>
+      <w:bookmarkStart w:id="18" w:name="_Toc201312341"/>
       <w:r>
         <w:rPr>
           <w:sz w:val="24"/>
@@ -11833,7 +12234,7 @@
           <w:szCs w:val="24"/>
         </w:rPr>
       </w:pPr>
-      <w:bookmarkStart w:id="19" w:name="_Toc198745699"/>
+      <w:bookmarkStart w:id="19" w:name="_Toc201312342"/>
       <w:r>
         <w:rPr>
           <w:sz w:val="24"/>
@@ -11928,6 +12329,7 @@
           <w:sz w:val="28"/>
           <w:szCs w:val="28"/>
         </w:rPr>
+        <w:lastRenderedPageBreak/>
         <w:t>Constraint</w:t>
       </w:r>
       <w:proofErr w:type="spellEnd"/>
@@ -12061,7 +12463,7 @@
           <w:szCs w:val="24"/>
         </w:rPr>
       </w:pPr>
-      <w:bookmarkStart w:id="20" w:name="_Toc198745700"/>
+      <w:bookmarkStart w:id="20" w:name="_Toc201312343"/>
       <w:r>
         <w:rPr>
           <w:sz w:val="24"/>
@@ -12191,15 +12593,7 @@
           <w:sz w:val="28"/>
           <w:szCs w:val="28"/>
         </w:rPr>
-        <w:t xml:space="preserve">sul tempo di esecuzione e in </w:t>
-      </w:r>
-      <w:r>
-        <w:rPr>
-          <w:sz w:val="28"/>
-          <w:szCs w:val="28"/>
-        </w:rPr>
-        <w:lastRenderedPageBreak/>
-        <w:t>base all’efficienza della potatura dei percorsi non utili alla risoluzione del problema</w:t>
+        <w:t>sul tempo di esecuzione e in base all’efficienza della potatura dei percorsi non utili alla risoluzione del problema</w:t>
       </w:r>
       <w:r>
         <w:rPr>
@@ -12392,6 +12786,7 @@
           <w:sz w:val="28"/>
           <w:szCs w:val="28"/>
         </w:rPr>
+        <w:lastRenderedPageBreak/>
         <w:t xml:space="preserve"> </w:t>
       </w:r>
       <w:r>
@@ -12670,15 +13065,7 @@
           <w:sz w:val="28"/>
           <w:szCs w:val="28"/>
         </w:rPr>
-        <w:t xml:space="preserve">non sono elevati, il tempo di esecuzione è basso e quindi risulta efficiente e in ultima </w:t>
-      </w:r>
-      <w:r>
-        <w:rPr>
-          <w:sz w:val="28"/>
-          <w:szCs w:val="28"/>
-        </w:rPr>
-        <w:lastRenderedPageBreak/>
-        <w:t>analisi ha un indice di efficienza elevato, cioè si effettua una potatura efficiente eliminando una gran parte di nodi che non avrebbero portato alla soluzione ottimale del CSP.</w:t>
+        <w:t>non sono elevati, il tempo di esecuzione è basso e quindi risulta efficiente e in ultima analisi ha un indice di efficienza elevato, cioè si effettua una potatura efficiente eliminando una gran parte di nodi che non avrebbero portato alla soluzione ottimale del CSP.</w:t>
       </w:r>
     </w:p>
     <w:p>
@@ -12697,7 +13084,7 @@
           <w:szCs w:val="40"/>
         </w:rPr>
       </w:pPr>
-      <w:bookmarkStart w:id="21" w:name="_Toc198745701"/>
+      <w:bookmarkStart w:id="21" w:name="_Toc201312344"/>
       <w:r>
         <w:rPr>
           <w:sz w:val="40"/>
@@ -12715,7 +13102,7 @@
           <w:szCs w:val="24"/>
         </w:rPr>
       </w:pPr>
-      <w:bookmarkStart w:id="22" w:name="_Toc198745702"/>
+      <w:bookmarkStart w:id="22" w:name="_Toc201312345"/>
       <w:r>
         <w:rPr>
           <w:sz w:val="24"/>
@@ -12911,7 +13298,7 @@
           <w:szCs w:val="24"/>
         </w:rPr>
       </w:pPr>
-      <w:bookmarkStart w:id="23" w:name="_Toc198745703"/>
+      <w:bookmarkStart w:id="23" w:name="_Toc201312346"/>
       <w:r>
         <w:rPr>
           <w:sz w:val="24"/>
@@ -13033,7 +13420,7 @@
           <w:szCs w:val="24"/>
         </w:rPr>
       </w:pPr>
-      <w:bookmarkStart w:id="24" w:name="_Toc198745704"/>
+      <w:bookmarkStart w:id="24" w:name="_Toc201312347"/>
       <w:r>
         <w:rPr>
           <w:sz w:val="24"/>
@@ -13338,7 +13725,6 @@
           <w:szCs w:val="28"/>
           <w:lang w:eastAsia="it-IT"/>
         </w:rPr>
-        <w:lastRenderedPageBreak/>
         <w:drawing>
           <wp:inline distT="0" distB="0" distL="0" distR="0" wp14:anchorId="5C1CC5D6" wp14:editId="56DE85A5">
             <wp:extent cx="2405823" cy="2171700"/>
@@ -13535,27 +13921,12 @@
           <w:szCs w:val="28"/>
         </w:rPr>
       </w:pPr>
-    </w:p>
-    <w:p>
-      <w:pPr>
-        <w:rPr>
-          <w:sz w:val="28"/>
-          <w:szCs w:val="28"/>
-        </w:rPr>
-      </w:pPr>
-    </w:p>
-    <w:p>
-      <w:pPr>
-        <w:rPr>
-          <w:sz w:val="28"/>
-          <w:szCs w:val="28"/>
-        </w:rPr>
-      </w:pPr>
-      <w:r>
-        <w:rPr>
-          <w:sz w:val="28"/>
-          <w:szCs w:val="28"/>
-        </w:rPr>
+      <w:r>
+        <w:rPr>
+          <w:sz w:val="28"/>
+          <w:szCs w:val="28"/>
+        </w:rPr>
+        <w:lastRenderedPageBreak/>
         <w:t xml:space="preserve">Da queste CPD risulta che </w:t>
       </w:r>
       <w:proofErr w:type="spellStart"/>
@@ -13628,10 +13999,18 @@
       </w:pPr>
       <w:r>
         <w:rPr>
-          <w:sz w:val="28"/>
-          <w:szCs w:val="28"/>
-        </w:rPr>
-        <w:t xml:space="preserve">Popolazione : </w:t>
+          <w:b/>
+          <w:sz w:val="28"/>
+          <w:szCs w:val="28"/>
+        </w:rPr>
+        <w:t>Popolazione</w:t>
+      </w:r>
+      <w:r>
+        <w:rPr>
+          <w:sz w:val="28"/>
+          <w:szCs w:val="28"/>
+        </w:rPr>
+        <w:t xml:space="preserve"> : </w:t>
       </w:r>
       <w:proofErr w:type="spellStart"/>
       <w:r>
@@ -13769,6 +14148,7 @@
       <w:proofErr w:type="spellStart"/>
       <w:r>
         <w:rPr>
+          <w:b/>
           <w:sz w:val="28"/>
           <w:szCs w:val="28"/>
         </w:rPr>
@@ -13811,7 +14191,6 @@
           <w:sz w:val="28"/>
           <w:szCs w:val="28"/>
         </w:rPr>
-        <w:lastRenderedPageBreak/>
         <w:t xml:space="preserve">Questo è la rete </w:t>
       </w:r>
       <w:proofErr w:type="spellStart"/>
@@ -13830,16 +14209,69 @@
         </w:rPr>
         <w:t xml:space="preserve"> risultante:</w:t>
       </w:r>
-      <w:r>
+    </w:p>
+    <w:p>
+      <w:pPr>
         <w:rPr>
           <w:sz w:val="24"/>
           <w:szCs w:val="24"/>
         </w:rPr>
-        <w:pict>
-          <v:shape id="_x0000_i1045" type="#_x0000_t75" style="width:479.25pt;height:266.25pt">
-            <v:imagedata r:id="rId46" o:title="Figure_2"/>
-          </v:shape>
-        </w:pict>
+      </w:pPr>
+      <w:r>
+        <w:rPr>
+          <w:noProof/>
+          <w:sz w:val="24"/>
+          <w:szCs w:val="24"/>
+          <w:lang w:eastAsia="it-IT"/>
+        </w:rPr>
+        <w:drawing>
+          <wp:inline distT="0" distB="0" distL="0" distR="0">
+            <wp:extent cx="4095750" cy="3075147"/>
+            <wp:effectExtent l="0" t="0" r="0" b="0"/>
+            <wp:docPr id="18" name="Immagine 18" descr="C:\Users\Ginopc\Desktop\Figure_1.png"/>
+            <wp:cNvGraphicFramePr>
+              <a:graphicFrameLocks xmlns:a="http://schemas.openxmlformats.org/drawingml/2006/main" noChangeAspect="1"/>
+            </wp:cNvGraphicFramePr>
+            <a:graphic xmlns:a="http://schemas.openxmlformats.org/drawingml/2006/main">
+              <a:graphicData uri="http://schemas.openxmlformats.org/drawingml/2006/picture">
+                <pic:pic xmlns:pic="http://schemas.openxmlformats.org/drawingml/2006/picture">
+                  <pic:nvPicPr>
+                    <pic:cNvPr id="0" name="Picture 23" descr="C:\Users\Ginopc\Desktop\Figure_1.png"/>
+                    <pic:cNvPicPr>
+                      <a:picLocks noChangeAspect="1" noChangeArrowheads="1"/>
+                    </pic:cNvPicPr>
+                  </pic:nvPicPr>
+                  <pic:blipFill>
+                    <a:blip r:embed="rId46">
+                      <a:extLst>
+                        <a:ext uri="{28A0092B-C50C-407E-A947-70E740481C1C}">
+                          <a14:useLocalDpi xmlns:a14="http://schemas.microsoft.com/office/drawing/2010/main" val="0"/>
+                        </a:ext>
+                      </a:extLst>
+                    </a:blip>
+                    <a:srcRect/>
+                    <a:stretch>
+                      <a:fillRect/>
+                    </a:stretch>
+                  </pic:blipFill>
+                  <pic:spPr bwMode="auto">
+                    <a:xfrm>
+                      <a:off x="0" y="0"/>
+                      <a:ext cx="4096573" cy="3075765"/>
+                    </a:xfrm>
+                    <a:prstGeom prst="rect">
+                      <a:avLst/>
+                    </a:prstGeom>
+                    <a:noFill/>
+                    <a:ln>
+                      <a:noFill/>
+                    </a:ln>
+                  </pic:spPr>
+                </pic:pic>
+              </a:graphicData>
+            </a:graphic>
+          </wp:inline>
+        </w:drawing>
       </w:r>
     </w:p>
     <w:p>
@@ -14029,30 +14461,12 @@
           <w:szCs w:val="24"/>
         </w:rPr>
       </w:pPr>
-    </w:p>
-    <w:p>
-      <w:pPr>
-        <w:pStyle w:val="Titolo3"/>
+      <w:bookmarkStart w:id="25" w:name="_Toc201312348"/>
+      <w:r>
         <w:rPr>
           <w:sz w:val="24"/>
           <w:szCs w:val="24"/>
         </w:rPr>
-      </w:pPr>
-    </w:p>
-    <w:p>
-      <w:pPr>
-        <w:pStyle w:val="Titolo3"/>
-        <w:rPr>
-          <w:sz w:val="24"/>
-          <w:szCs w:val="24"/>
-        </w:rPr>
-      </w:pPr>
-      <w:bookmarkStart w:id="25" w:name="_Toc198745705"/>
-      <w:r>
-        <w:rPr>
-          <w:sz w:val="24"/>
-          <w:szCs w:val="24"/>
-        </w:rPr>
         <w:t>Valutazione</w:t>
       </w:r>
       <w:bookmarkEnd w:id="25"/>
@@ -14122,7 +14536,15 @@
           <w:sz w:val="28"/>
           <w:szCs w:val="28"/>
         </w:rPr>
-        <w:t xml:space="preserve">). Per la scelta del valore si sono utilizzate due metriche che verificano l’efficienza del modello: la </w:t>
+        <w:t xml:space="preserve">). </w:t>
+      </w:r>
+      <w:r>
+        <w:rPr>
+          <w:sz w:val="28"/>
+          <w:szCs w:val="28"/>
+        </w:rPr>
+        <w:lastRenderedPageBreak/>
+        <w:t xml:space="preserve">Per la scelta del valore si sono utilizzate due metriche che verificano l’efficienza del modello: la </w:t>
       </w:r>
       <w:proofErr w:type="spellStart"/>
       <w:r>
@@ -14262,7 +14684,6 @@
           <w:sz w:val="28"/>
           <w:szCs w:val="28"/>
         </w:rPr>
-        <w:lastRenderedPageBreak/>
         <w:t xml:space="preserve">Si è analizzato un </w:t>
       </w:r>
       <w:proofErr w:type="spellStart"/>
@@ -14915,11 +15336,27 @@
       <w:pPr>
         <w:pStyle w:val="Titolo1"/>
         <w:rPr>
+          <w:rFonts w:asciiTheme="minorHAnsi" w:eastAsiaTheme="minorHAnsi" w:hAnsiTheme="minorHAnsi" w:cstheme="minorBidi"/>
+          <w:b w:val="0"/>
+          <w:bCs w:val="0"/>
+          <w:color w:val="auto"/>
+          <w:sz w:val="22"/>
+          <w:szCs w:val="22"/>
+        </w:rPr>
+      </w:pPr>
+    </w:p>
+    <w:p/>
+    <w:p>
+      <w:pPr>
+        <w:pStyle w:val="Titolo1"/>
+        <w:rPr>
           <w:sz w:val="40"/>
           <w:szCs w:val="40"/>
         </w:rPr>
       </w:pPr>
     </w:p>
+    <w:p/>
+    <w:p/>
     <w:p>
       <w:pPr>
         <w:pStyle w:val="Titolo1"/>
@@ -14928,44 +15365,7 @@
           <w:szCs w:val="40"/>
         </w:rPr>
       </w:pPr>
-    </w:p>
-    <w:p>
-      <w:pPr>
-        <w:pStyle w:val="Titolo1"/>
-        <w:rPr>
-          <w:sz w:val="40"/>
-          <w:szCs w:val="40"/>
-        </w:rPr>
-      </w:pPr>
-    </w:p>
-    <w:p>
-      <w:pPr>
-        <w:pStyle w:val="Titolo1"/>
-        <w:rPr>
-          <w:sz w:val="40"/>
-          <w:szCs w:val="40"/>
-        </w:rPr>
-      </w:pPr>
-    </w:p>
-    <w:p>
-      <w:pPr>
-        <w:pStyle w:val="Titolo1"/>
-        <w:rPr>
-          <w:sz w:val="40"/>
-          <w:szCs w:val="40"/>
-        </w:rPr>
-      </w:pPr>
-    </w:p>
-    <w:p/>
-    <w:p>
-      <w:pPr>
-        <w:pStyle w:val="Titolo1"/>
-        <w:rPr>
-          <w:sz w:val="40"/>
-          <w:szCs w:val="40"/>
-        </w:rPr>
-      </w:pPr>
-      <w:bookmarkStart w:id="26" w:name="_Toc198745706"/>
+      <w:bookmarkStart w:id="26" w:name="_Toc201312349"/>
       <w:r>
         <w:rPr>
           <w:sz w:val="40"/>
@@ -15094,7 +15494,7 @@
           <w:szCs w:val="40"/>
         </w:rPr>
       </w:pPr>
-      <w:bookmarkStart w:id="27" w:name="_Toc198745707"/>
+      <w:bookmarkStart w:id="27" w:name="_Toc201312350"/>
       <w:r>
         <w:rPr>
           <w:sz w:val="40"/>
@@ -16149,8 +16549,81 @@
         <w:t xml:space="preserve"> </w:t>
       </w:r>
     </w:p>
+    <w:p>
+      <w:pPr>
+        <w:rPr>
+          <w:sz w:val="20"/>
+          <w:szCs w:val="20"/>
+        </w:rPr>
+      </w:pPr>
+      <w:bookmarkStart w:id="53" w:name="ventisei"/>
+      <w:r>
+        <w:rPr>
+          <w:sz w:val="20"/>
+          <w:szCs w:val="20"/>
+        </w:rPr>
+        <w:t xml:space="preserve">[26] </w:t>
+      </w:r>
+      <w:bookmarkEnd w:id="53"/>
+      <w:r>
+        <w:rPr>
+          <w:sz w:val="20"/>
+          <w:szCs w:val="20"/>
+        </w:rPr>
+        <w:fldChar w:fldCharType="begin"/>
+      </w:r>
+      <w:r>
+        <w:rPr>
+          <w:sz w:val="20"/>
+          <w:szCs w:val="20"/>
+        </w:rPr>
+        <w:instrText xml:space="preserve"> HYPERLINK "</w:instrText>
+      </w:r>
+      <w:r>
+        <w:rPr>
+          <w:sz w:val="20"/>
+          <w:szCs w:val="20"/>
+        </w:rPr>
+        <w:instrText>https://en.wikipedia.org/wiki/Confusion_matrix</w:instrText>
+      </w:r>
+      <w:r>
+        <w:rPr>
+          <w:sz w:val="20"/>
+          <w:szCs w:val="20"/>
+        </w:rPr>
+        <w:instrText xml:space="preserve">" </w:instrText>
+      </w:r>
+      <w:r>
+        <w:rPr>
+          <w:sz w:val="20"/>
+          <w:szCs w:val="20"/>
+        </w:rPr>
+        <w:fldChar w:fldCharType="separate"/>
+      </w:r>
+      <w:r>
+        <w:rPr>
+          <w:rStyle w:val="Collegamentoipertestuale"/>
+          <w:sz w:val="20"/>
+          <w:szCs w:val="20"/>
+        </w:rPr>
+        <w:t>https://en.wikipedia.org/wiki/Confusion_matrix</w:t>
+      </w:r>
+      <w:r>
+        <w:rPr>
+          <w:sz w:val="20"/>
+          <w:szCs w:val="20"/>
+        </w:rPr>
+        <w:fldChar w:fldCharType="end"/>
+      </w:r>
+      <w:r>
+        <w:rPr>
+          <w:sz w:val="20"/>
+          <w:szCs w:val="20"/>
+        </w:rPr>
+        <w:t xml:space="preserve"> </w:t>
+      </w:r>
+    </w:p>
     <w:sectPr>
-      <w:footerReference w:type="default" r:id="rId73"/>
       <w:pgSz w:w="11906" w:h="16838"/>
       <w:pgMar w:top="1417" w:right="1134" w:bottom="1134" w:left="1134" w:header="708" w:footer="708" w:gutter="0"/>
       <w:cols w:space="708"/>
@@ -16183,16 +16656,6 @@
     </w:p>
   </w:endnote>
 </w:endnotes>
-</file>
-
-<file path=word/footer1.xml><?xml version="1.0" encoding="utf-8"?>
-<w:ftr xmlns:wpc="http://schemas.microsoft.com/office/word/2010/wordprocessingCanvas" xmlns:mc="http://schemas.openxmlformats.org/markup-compatibility/2006" xmlns:o="urn:schemas-microsoft-com:office:office" xmlns:r="http://schemas.openxmlformats.org/officeDocument/2006/relationships" xmlns:m="http://schemas.openxmlformats.org/officeDocument/2006/math" xmlns:v="urn:schemas-microsoft-com:vml" xmlns:wp14="http://schemas.microsoft.com/office/word/2010/wordprocessingDrawing" xmlns:wp="http://schemas.openxmlformats.org/drawingml/2006/wordprocessingDrawing" xmlns:w10="urn:schemas-microsoft-com:office:word" xmlns:w="http://schemas.openxmlformats.org/wordprocessingml/2006/main" xmlns:w14="http://schemas.microsoft.com/office/word/2010/wordml" xmlns:wpg="http://schemas.microsoft.com/office/word/2010/wordprocessingGroup" xmlns:wpi="http://schemas.microsoft.com/office/word/2010/wordprocessingInk" xmlns:wne="http://schemas.microsoft.com/office/word/2006/wordml" xmlns:wps="http://schemas.microsoft.com/office/word/2010/wordprocessingShape" mc:Ignorable="w14 wp14">
-  <w:p>
-    <w:pPr>
-      <w:pStyle w:val="Pidipagina"/>
-    </w:pPr>
-  </w:p>
-</w:ftr>
 </file>
 
 <file path=word/footnotes.xml><?xml version="1.0" encoding="utf-8"?>
@@ -18727,7 +19190,7 @@
 </file>
 
 <file path=customXml/itemProps1.xml><?xml version="1.0" encoding="utf-8"?>
-<ds:datastoreItem xmlns:ds="http://schemas.openxmlformats.org/officeDocument/2006/customXml" ds:itemID="{3356769B-725B-4021-9E3C-8B49A2C936E1}">
+<ds:datastoreItem xmlns:ds="http://schemas.openxmlformats.org/officeDocument/2006/customXml" ds:itemID="{20375119-E8F8-4BE7-AE96-3EC62DADCE9B}">
   <ds:schemaRefs>
     <ds:schemaRef ds:uri="http://schemas.openxmlformats.org/officeDocument/2006/bibliography"/>
   </ds:schemaRefs>

</xml_diff>